<commit_message>
another smiley added to SomeDocument.docx
</commit_message>
<xml_diff>
--- a/SomeDocument.docx
+++ b/SomeDocument.docx
@@ -3,6 +3,47 @@
 <w:document xmlns:ve="http://schemas.openxmlformats.org/markup-compatibility/2006" xmlns:o="urn:schemas-microsoft-com:office:office" xmlns:r="http://schemas.openxmlformats.org/officeDocument/2006/relationships" xmlns:m="http://schemas.openxmlformats.org/officeDocument/2006/math" xmlns:v="urn:schemas-microsoft-com:vml" xmlns:wp="http://schemas.openxmlformats.org/drawingml/2006/wordprocessingDrawing" xmlns:w10="urn:schemas-microsoft-com:office:word" xmlns:w="http://schemas.openxmlformats.org/wordprocessingml/2006/main" xmlns:wne="http://schemas.microsoft.com/office/word/2006/wordml">
   <w:body>
     <w:p>
+      <w:r>
+        <w:rPr>
+          <w:noProof/>
+          <w:lang w:eastAsia="de-DE"/>
+        </w:rPr>
+        <w:drawing>
+          <wp:inline distT="0" distB="0" distL="0" distR="0">
+            <wp:extent cx="1038225" cy="1038225"/>
+            <wp:effectExtent l="19050" t="0" r="9525" b="0"/>
+            <wp:docPr id="2" name="Grafik 0" descr="smiley.jpg"/>
+            <wp:cNvGraphicFramePr>
+              <a:graphicFrameLocks xmlns:a="http://schemas.openxmlformats.org/drawingml/2006/main" noChangeAspect="1"/>
+            </wp:cNvGraphicFramePr>
+            <a:graphic xmlns:a="http://schemas.openxmlformats.org/drawingml/2006/main">
+              <a:graphicData uri="http://schemas.openxmlformats.org/drawingml/2006/picture">
+                <pic:pic xmlns:pic="http://schemas.openxmlformats.org/drawingml/2006/picture">
+                  <pic:nvPicPr>
+                    <pic:cNvPr id="0" name="smiley.jpg"/>
+                    <pic:cNvPicPr/>
+                  </pic:nvPicPr>
+                  <pic:blipFill>
+                    <a:blip r:embed="rId4" cstate="print"/>
+                    <a:stretch>
+                      <a:fillRect/>
+                    </a:stretch>
+                  </pic:blipFill>
+                  <pic:spPr>
+                    <a:xfrm>
+                      <a:off x="0" y="0"/>
+                      <a:ext cx="1025171" cy="1025171"/>
+                    </a:xfrm>
+                    <a:prstGeom prst="rect">
+                      <a:avLst/>
+                    </a:prstGeom>
+                  </pic:spPr>
+                </pic:pic>
+              </a:graphicData>
+            </a:graphic>
+          </wp:inline>
+        </w:drawing>
+      </w:r>
       <w:r>
         <w:rPr>
           <w:noProof/>

</xml_diff>